<commit_message>
Diseño Módulo de Cálculo
Ecuaciones en documento de Word "Diseño".
</commit_message>
<xml_diff>
--- a/Diseño/Diseño.docx
+++ b/Diseño/Diseño.docx
@@ -949,10 +949,7 @@
         <w:ind w:left="1080"/>
       </w:pPr>
       <w:r>
-        <w:t xml:space="preserve">Puntaje </w:t>
-      </w:r>
-      <w:r>
-        <w:t>Ubicación</w:t>
+        <w:t>Puntaje Ubicación</w:t>
       </w:r>
     </w:p>
     <w:p>
@@ -965,21 +962,12 @@
         <w:ind w:left="1080"/>
       </w:pPr>
       <w:r>
-        <w:t xml:space="preserve">Días por </w:t>
-      </w:r>
-      <w:r>
-        <w:t>Temporada</w:t>
-      </w:r>
-    </w:p>
-    <w:p>
-      <w:r>
-        <w:t xml:space="preserve">Módulo </w:t>
-      </w:r>
-      <w:r>
-        <w:t>Habitación</w:t>
-      </w:r>
-      <w:r>
-        <w:t>:</w:t>
+        <w:t>Días por Temporada</w:t>
+      </w:r>
+    </w:p>
+    <w:p>
+      <w:r>
+        <w:t>Módulo Habitación:</w:t>
       </w:r>
     </w:p>
     <w:p>
@@ -1078,13 +1066,7 @@
     </w:p>
     <w:p>
       <w:r>
-        <w:t xml:space="preserve">Módulo </w:t>
-      </w:r>
-      <w:r>
-        <w:t>Usuario</w:t>
-      </w:r>
-      <w:r>
-        <w:t>:</w:t>
+        <w:t>Módulo Usuario:</w:t>
       </w:r>
     </w:p>
     <w:p>
@@ -1196,13 +1178,7 @@
     </w:p>
     <w:p>
       <w:r>
-        <w:t xml:space="preserve">Módulo </w:t>
-      </w:r>
-      <w:r>
-        <w:t>Cálculo</w:t>
-      </w:r>
-      <w:r>
-        <w:t>:</w:t>
+        <w:t>Módulo Cálculo:</w:t>
       </w:r>
     </w:p>
     <w:p>
@@ -1291,6 +1267,966 @@
     <w:p>
       <w:pPr>
         <w:ind w:left="360"/>
+      </w:pPr>
+    </w:p>
+    <w:p>
+      <w:r>
+        <w:t>Diseño Módulo de Cálculo:</w:t>
+      </w:r>
+    </w:p>
+    <w:p>
+      <w:pPr>
+        <w:rPr>
+          <w:rFonts w:eastAsiaTheme="minorEastAsia"/>
+        </w:rPr>
+      </w:pPr>
+      <m:oMathPara>
+        <m:oMath>
+          <m:r>
+            <w:rPr>
+              <w:rFonts w:ascii="Cambria Math" w:hAnsi="Cambria Math"/>
+            </w:rPr>
+            <m:t xml:space="preserve">h:days of high season </m:t>
+          </m:r>
+          <m:d>
+            <m:dPr>
+              <m:ctrlPr>
+                <w:rPr>
+                  <w:rFonts w:ascii="Cambria Math" w:eastAsiaTheme="minorEastAsia" w:hAnsi="Cambria Math"/>
+                  <w:i/>
+                </w:rPr>
+              </m:ctrlPr>
+            </m:dPr>
+            <m:e>
+              <m:r>
+                <w:rPr>
+                  <w:rFonts w:ascii="Cambria Math" w:eastAsiaTheme="minorEastAsia" w:hAnsi="Cambria Math"/>
+                </w:rPr>
+                <m:t>int</m:t>
+              </m:r>
+            </m:e>
+          </m:d>
+        </m:oMath>
+      </m:oMathPara>
+    </w:p>
+    <w:p>
+      <w:pPr>
+        <w:rPr>
+          <w:rFonts w:eastAsiaTheme="minorEastAsia"/>
+        </w:rPr>
+      </w:pPr>
+      <m:oMathPara>
+        <m:oMath>
+          <m:r>
+            <w:rPr>
+              <w:rFonts w:ascii="Cambria Math" w:eastAsiaTheme="minorEastAsia" w:hAnsi="Cambria Math"/>
+            </w:rPr>
+            <m:t xml:space="preserve">l:days of low season </m:t>
+          </m:r>
+          <m:d>
+            <m:dPr>
+              <m:ctrlPr>
+                <w:rPr>
+                  <w:rFonts w:ascii="Cambria Math" w:eastAsiaTheme="minorEastAsia" w:hAnsi="Cambria Math"/>
+                  <w:i/>
+                </w:rPr>
+              </m:ctrlPr>
+            </m:dPr>
+            <m:e>
+              <m:r>
+                <w:rPr>
+                  <w:rFonts w:ascii="Cambria Math" w:eastAsiaTheme="minorEastAsia" w:hAnsi="Cambria Math"/>
+                </w:rPr>
+                <m:t>int</m:t>
+              </m:r>
+            </m:e>
+          </m:d>
+        </m:oMath>
+      </m:oMathPara>
+    </w:p>
+    <w:p>
+      <w:pPr>
+        <w:rPr>
+          <w:rFonts w:eastAsiaTheme="minorEastAsia"/>
+        </w:rPr>
+      </w:pPr>
+      <m:oMathPara>
+        <m:oMath>
+          <m:r>
+            <w:rPr>
+              <w:rFonts w:ascii="Cambria Math" w:eastAsiaTheme="minorEastAsia" w:hAnsi="Cambria Math"/>
+            </w:rPr>
+            <m:t xml:space="preserve">m:days of mid season </m:t>
+          </m:r>
+          <m:d>
+            <m:dPr>
+              <m:ctrlPr>
+                <w:rPr>
+                  <w:rFonts w:ascii="Cambria Math" w:eastAsiaTheme="minorEastAsia" w:hAnsi="Cambria Math"/>
+                  <w:i/>
+                </w:rPr>
+              </m:ctrlPr>
+            </m:dPr>
+            <m:e>
+              <m:r>
+                <w:rPr>
+                  <w:rFonts w:ascii="Cambria Math" w:eastAsiaTheme="minorEastAsia" w:hAnsi="Cambria Math"/>
+                </w:rPr>
+                <m:t>int</m:t>
+              </m:r>
+            </m:e>
+          </m:d>
+        </m:oMath>
+      </m:oMathPara>
+    </w:p>
+    <w:p>
+      <w:pPr>
+        <w:rPr>
+          <w:rFonts w:eastAsiaTheme="minorEastAsia"/>
+        </w:rPr>
+      </w:pPr>
+      <m:oMathPara>
+        <m:oMath>
+          <m:r>
+            <w:rPr>
+              <w:rFonts w:ascii="Cambria Math" w:eastAsiaTheme="minorEastAsia" w:hAnsi="Cambria Math"/>
+            </w:rPr>
+            <m:t>m=365-</m:t>
+          </m:r>
+          <m:r>
+            <w:rPr>
+              <w:rFonts w:ascii="Cambria Math" w:eastAsiaTheme="minorEastAsia" w:hAnsi="Cambria Math"/>
+            </w:rPr>
+            <m:t>h-l</m:t>
+          </m:r>
+        </m:oMath>
+      </m:oMathPara>
+    </w:p>
+    <w:p>
+      <w:pPr>
+        <w:rPr>
+          <w:rFonts w:eastAsiaTheme="minorEastAsia"/>
+        </w:rPr>
+      </w:pPr>
+      <m:oMathPara>
+        <m:oMath>
+          <m:sSub>
+            <m:sSubPr>
+              <m:ctrlPr>
+                <w:rPr>
+                  <w:rFonts w:ascii="Cambria Math" w:eastAsiaTheme="minorEastAsia" w:hAnsi="Cambria Math"/>
+                  <w:i/>
+                </w:rPr>
+              </m:ctrlPr>
+            </m:sSubPr>
+            <m:e>
+              <m:r>
+                <w:rPr>
+                  <w:rFonts w:ascii="Cambria Math" w:eastAsiaTheme="minorEastAsia" w:hAnsi="Cambria Math"/>
+                </w:rPr>
+                <m:t>P</m:t>
+              </m:r>
+            </m:e>
+            <m:sub>
+              <m:r>
+                <w:rPr>
+                  <w:rFonts w:ascii="Cambria Math" w:eastAsiaTheme="minorEastAsia" w:hAnsi="Cambria Math"/>
+                </w:rPr>
+                <m:t>avg</m:t>
+              </m:r>
+            </m:sub>
+          </m:sSub>
+          <m:r>
+            <w:rPr>
+              <w:rFonts w:ascii="Cambria Math" w:eastAsiaTheme="minorEastAsia" w:hAnsi="Cambria Math"/>
+            </w:rPr>
+            <m:t>=</m:t>
+          </m:r>
+          <m:sSub>
+            <m:sSubPr>
+              <m:ctrlPr>
+                <w:rPr>
+                  <w:rFonts w:ascii="Cambria Math" w:eastAsiaTheme="minorEastAsia" w:hAnsi="Cambria Math"/>
+                  <w:i/>
+                </w:rPr>
+              </m:ctrlPr>
+            </m:sSubPr>
+            <m:e>
+              <m:r>
+                <w:rPr>
+                  <w:rFonts w:ascii="Cambria Math" w:eastAsiaTheme="minorEastAsia" w:hAnsi="Cambria Math"/>
+                </w:rPr>
+                <m:t>C</m:t>
+              </m:r>
+            </m:e>
+            <m:sub>
+              <m:r>
+                <w:rPr>
+                  <w:rFonts w:ascii="Cambria Math" w:eastAsiaTheme="minorEastAsia" w:hAnsi="Cambria Math"/>
+                </w:rPr>
+                <m:t>base,room,day</m:t>
+              </m:r>
+            </m:sub>
+          </m:sSub>
+          <m:d>
+            <m:dPr>
+              <m:ctrlPr>
+                <w:rPr>
+                  <w:rFonts w:ascii="Cambria Math" w:eastAsiaTheme="minorEastAsia" w:hAnsi="Cambria Math"/>
+                  <w:i/>
+                </w:rPr>
+              </m:ctrlPr>
+            </m:dPr>
+            <m:e>
+              <m:r>
+                <w:rPr>
+                  <w:rFonts w:ascii="Cambria Math" w:eastAsiaTheme="minorEastAsia" w:hAnsi="Cambria Math"/>
+                </w:rPr>
+                <m:t>1+u%</m:t>
+              </m:r>
+            </m:e>
+          </m:d>
+        </m:oMath>
+      </m:oMathPara>
+    </w:p>
+    <w:p>
+      <w:pPr>
+        <w:rPr>
+          <w:rFonts w:eastAsiaTheme="minorEastAsia"/>
+        </w:rPr>
+      </w:pPr>
+      <m:oMathPara>
+        <m:oMath>
+          <m:r>
+            <w:rPr>
+              <w:rFonts w:ascii="Cambria Math" w:eastAsiaTheme="minorEastAsia" w:hAnsi="Cambria Math"/>
+            </w:rPr>
+            <m:t>u%:profit margin</m:t>
+          </m:r>
+        </m:oMath>
+      </m:oMathPara>
+    </w:p>
+    <w:p>
+      <w:pPr>
+        <w:rPr>
+          <w:rFonts w:eastAsiaTheme="minorEastAsia"/>
+        </w:rPr>
+      </w:pPr>
+      <m:oMathPara>
+        <m:oMath>
+          <m:r>
+            <w:rPr>
+              <w:rFonts w:ascii="Cambria Math" w:eastAsiaTheme="minorEastAsia" w:hAnsi="Cambria Math"/>
+            </w:rPr>
+            <m:t>incom</m:t>
+          </m:r>
+          <m:sSub>
+            <m:sSubPr>
+              <m:ctrlPr>
+                <w:rPr>
+                  <w:rFonts w:ascii="Cambria Math" w:eastAsiaTheme="minorEastAsia" w:hAnsi="Cambria Math"/>
+                  <w:i/>
+                </w:rPr>
+              </m:ctrlPr>
+            </m:sSubPr>
+            <m:e>
+              <m:r>
+                <w:rPr>
+                  <w:rFonts w:ascii="Cambria Math" w:eastAsiaTheme="minorEastAsia" w:hAnsi="Cambria Math"/>
+                </w:rPr>
+                <m:t>e</m:t>
+              </m:r>
+            </m:e>
+            <m:sub>
+              <m:r>
+                <w:rPr>
+                  <w:rFonts w:ascii="Cambria Math" w:eastAsiaTheme="minorEastAsia" w:hAnsi="Cambria Math"/>
+                </w:rPr>
+                <m:t>T</m:t>
+              </m:r>
+            </m:sub>
+          </m:sSub>
+          <m:r>
+            <w:rPr>
+              <w:rFonts w:ascii="Cambria Math" w:eastAsiaTheme="minorEastAsia" w:hAnsi="Cambria Math"/>
+            </w:rPr>
+            <m:t>=365</m:t>
+          </m:r>
+          <m:sSub>
+            <m:sSubPr>
+              <m:ctrlPr>
+                <w:rPr>
+                  <w:rFonts w:ascii="Cambria Math" w:eastAsiaTheme="minorEastAsia" w:hAnsi="Cambria Math"/>
+                  <w:i/>
+                </w:rPr>
+              </m:ctrlPr>
+            </m:sSubPr>
+            <m:e>
+              <m:r>
+                <w:rPr>
+                  <w:rFonts w:ascii="Cambria Math" w:eastAsiaTheme="minorEastAsia" w:hAnsi="Cambria Math"/>
+                </w:rPr>
+                <m:t>P</m:t>
+              </m:r>
+            </m:e>
+            <m:sub>
+              <m:r>
+                <w:rPr>
+                  <w:rFonts w:ascii="Cambria Math" w:eastAsiaTheme="minorEastAsia" w:hAnsi="Cambria Math"/>
+                </w:rPr>
+                <m:t>avg</m:t>
+              </m:r>
+            </m:sub>
+          </m:sSub>
+          <m:r>
+            <w:rPr>
+              <w:rFonts w:ascii="Cambria Math" w:eastAsiaTheme="minorEastAsia" w:hAnsi="Cambria Math"/>
+            </w:rPr>
+            <m:t>=h∙</m:t>
+          </m:r>
+          <m:sSub>
+            <m:sSubPr>
+              <m:ctrlPr>
+                <w:rPr>
+                  <w:rFonts w:ascii="Cambria Math" w:eastAsiaTheme="minorEastAsia" w:hAnsi="Cambria Math"/>
+                  <w:i/>
+                </w:rPr>
+              </m:ctrlPr>
+            </m:sSubPr>
+            <m:e>
+              <m:r>
+                <w:rPr>
+                  <w:rFonts w:ascii="Cambria Math" w:eastAsiaTheme="minorEastAsia" w:hAnsi="Cambria Math"/>
+                </w:rPr>
+                <m:t>P</m:t>
+              </m:r>
+            </m:e>
+            <m:sub>
+              <m:r>
+                <w:rPr>
+                  <w:rFonts w:ascii="Cambria Math" w:eastAsiaTheme="minorEastAsia" w:hAnsi="Cambria Math"/>
+                </w:rPr>
+                <m:t>h</m:t>
+              </m:r>
+            </m:sub>
+          </m:sSub>
+          <m:r>
+            <w:rPr>
+              <w:rFonts w:ascii="Cambria Math" w:eastAsiaTheme="minorEastAsia" w:hAnsi="Cambria Math"/>
+            </w:rPr>
+            <m:t>+l∙</m:t>
+          </m:r>
+          <m:sSub>
+            <m:sSubPr>
+              <m:ctrlPr>
+                <w:rPr>
+                  <w:rFonts w:ascii="Cambria Math" w:eastAsiaTheme="minorEastAsia" w:hAnsi="Cambria Math"/>
+                  <w:i/>
+                </w:rPr>
+              </m:ctrlPr>
+            </m:sSubPr>
+            <m:e>
+              <m:r>
+                <w:rPr>
+                  <w:rFonts w:ascii="Cambria Math" w:eastAsiaTheme="minorEastAsia" w:hAnsi="Cambria Math"/>
+                </w:rPr>
+                <m:t>P</m:t>
+              </m:r>
+            </m:e>
+            <m:sub>
+              <m:r>
+                <w:rPr>
+                  <w:rFonts w:ascii="Cambria Math" w:eastAsiaTheme="minorEastAsia" w:hAnsi="Cambria Math"/>
+                </w:rPr>
+                <m:t>l</m:t>
+              </m:r>
+            </m:sub>
+          </m:sSub>
+          <m:r>
+            <w:rPr>
+              <w:rFonts w:ascii="Cambria Math" w:eastAsiaTheme="minorEastAsia" w:hAnsi="Cambria Math"/>
+            </w:rPr>
+            <m:t>+m∙</m:t>
+          </m:r>
+          <m:sSub>
+            <m:sSubPr>
+              <m:ctrlPr>
+                <w:rPr>
+                  <w:rFonts w:ascii="Cambria Math" w:eastAsiaTheme="minorEastAsia" w:hAnsi="Cambria Math"/>
+                  <w:i/>
+                </w:rPr>
+              </m:ctrlPr>
+            </m:sSubPr>
+            <m:e>
+              <m:r>
+                <w:rPr>
+                  <w:rFonts w:ascii="Cambria Math" w:eastAsiaTheme="minorEastAsia" w:hAnsi="Cambria Math"/>
+                </w:rPr>
+                <m:t>P</m:t>
+              </m:r>
+            </m:e>
+            <m:sub>
+              <m:r>
+                <w:rPr>
+                  <w:rFonts w:ascii="Cambria Math" w:eastAsiaTheme="minorEastAsia" w:hAnsi="Cambria Math"/>
+                </w:rPr>
+                <m:t>m</m:t>
+              </m:r>
+            </m:sub>
+          </m:sSub>
+        </m:oMath>
+      </m:oMathPara>
+    </w:p>
+    <w:p>
+      <w:pPr>
+        <w:rPr>
+          <w:rFonts w:eastAsiaTheme="minorEastAsia"/>
+        </w:rPr>
+      </w:pPr>
+      <m:oMathPara>
+        <m:oMath>
+          <m:sSub>
+            <m:sSubPr>
+              <m:ctrlPr>
+                <w:rPr>
+                  <w:rFonts w:ascii="Cambria Math" w:eastAsiaTheme="minorEastAsia" w:hAnsi="Cambria Math"/>
+                  <w:i/>
+                  <w:highlight w:val="yellow"/>
+                </w:rPr>
+              </m:ctrlPr>
+            </m:sSubPr>
+            <m:e>
+              <m:r>
+                <w:rPr>
+                  <w:rFonts w:ascii="Cambria Math" w:eastAsiaTheme="minorEastAsia" w:hAnsi="Cambria Math"/>
+                  <w:highlight w:val="yellow"/>
+                </w:rPr>
+                <m:t>P</m:t>
+              </m:r>
+            </m:e>
+            <m:sub>
+              <m:r>
+                <w:rPr>
+                  <w:rFonts w:ascii="Cambria Math" w:eastAsiaTheme="minorEastAsia" w:hAnsi="Cambria Math"/>
+                  <w:highlight w:val="yellow"/>
+                </w:rPr>
+                <m:t>l</m:t>
+              </m:r>
+            </m:sub>
+          </m:sSub>
+          <m:r>
+            <w:rPr>
+              <w:rFonts w:ascii="Cambria Math" w:eastAsiaTheme="minorEastAsia" w:hAnsi="Cambria Math"/>
+            </w:rPr>
+            <m:t>=</m:t>
+          </m:r>
+          <m:sSub>
+            <m:sSubPr>
+              <m:ctrlPr>
+                <w:rPr>
+                  <w:rFonts w:ascii="Cambria Math" w:eastAsiaTheme="minorEastAsia" w:hAnsi="Cambria Math"/>
+                  <w:i/>
+                </w:rPr>
+              </m:ctrlPr>
+            </m:sSubPr>
+            <m:e>
+              <m:r>
+                <w:rPr>
+                  <w:rFonts w:ascii="Cambria Math" w:eastAsiaTheme="minorEastAsia" w:hAnsi="Cambria Math"/>
+                </w:rPr>
+                <m:t>C</m:t>
+              </m:r>
+            </m:e>
+            <m:sub>
+              <m:r>
+                <w:rPr>
+                  <w:rFonts w:ascii="Cambria Math" w:eastAsiaTheme="minorEastAsia" w:hAnsi="Cambria Math"/>
+                </w:rPr>
+                <m:t>base,room</m:t>
+              </m:r>
+            </m:sub>
+          </m:sSub>
+          <m:d>
+            <m:dPr>
+              <m:ctrlPr>
+                <w:rPr>
+                  <w:rFonts w:ascii="Cambria Math" w:eastAsiaTheme="minorEastAsia" w:hAnsi="Cambria Math"/>
+                  <w:i/>
+                </w:rPr>
+              </m:ctrlPr>
+            </m:dPr>
+            <m:e>
+              <m:r>
+                <w:rPr>
+                  <w:rFonts w:ascii="Cambria Math" w:eastAsiaTheme="minorEastAsia" w:hAnsi="Cambria Math"/>
+                </w:rPr>
+                <m:t xml:space="preserve">1+i% </m:t>
+              </m:r>
+            </m:e>
+          </m:d>
+        </m:oMath>
+      </m:oMathPara>
+    </w:p>
+    <w:p>
+      <w:pPr>
+        <w:rPr>
+          <w:rFonts w:eastAsiaTheme="minorEastAsia"/>
+        </w:rPr>
+      </w:pPr>
+      <m:oMathPara>
+        <m:oMath>
+          <m:r>
+            <w:rPr>
+              <w:rFonts w:ascii="Cambria Math" w:eastAsiaTheme="minorEastAsia" w:hAnsi="Cambria Math"/>
+            </w:rPr>
+            <m:t>i%:incidentals</m:t>
+          </m:r>
+        </m:oMath>
+      </m:oMathPara>
+    </w:p>
+    <w:p>
+      <w:pPr>
+        <w:rPr>
+          <w:rFonts w:eastAsiaTheme="minorEastAsia"/>
+        </w:rPr>
+      </w:pPr>
+      <m:oMathPara>
+        <m:oMath>
+          <m:sSub>
+            <m:sSubPr>
+              <m:ctrlPr>
+                <w:rPr>
+                  <w:rFonts w:ascii="Cambria Math" w:eastAsiaTheme="minorEastAsia" w:hAnsi="Cambria Math"/>
+                  <w:i/>
+                  <w:highlight w:val="yellow"/>
+                </w:rPr>
+              </m:ctrlPr>
+            </m:sSubPr>
+            <m:e>
+              <m:r>
+                <w:rPr>
+                  <w:rFonts w:ascii="Cambria Math" w:eastAsiaTheme="minorEastAsia" w:hAnsi="Cambria Math"/>
+                  <w:highlight w:val="yellow"/>
+                </w:rPr>
+                <m:t>P</m:t>
+              </m:r>
+            </m:e>
+            <m:sub>
+              <m:r>
+                <w:rPr>
+                  <w:rFonts w:ascii="Cambria Math" w:eastAsiaTheme="minorEastAsia" w:hAnsi="Cambria Math"/>
+                  <w:highlight w:val="yellow"/>
+                </w:rPr>
+                <m:t>m</m:t>
+              </m:r>
+            </m:sub>
+          </m:sSub>
+          <m:r>
+            <w:rPr>
+              <w:rFonts w:ascii="Cambria Math" w:eastAsiaTheme="minorEastAsia" w:hAnsi="Cambria Math"/>
+              <w:highlight w:val="yellow"/>
+            </w:rPr>
+            <m:t>=</m:t>
+          </m:r>
+          <m:sSub>
+            <m:sSubPr>
+              <m:ctrlPr>
+                <w:rPr>
+                  <w:rFonts w:ascii="Cambria Math" w:eastAsiaTheme="minorEastAsia" w:hAnsi="Cambria Math"/>
+                  <w:i/>
+                  <w:highlight w:val="yellow"/>
+                </w:rPr>
+              </m:ctrlPr>
+            </m:sSubPr>
+            <m:e>
+              <m:r>
+                <w:rPr>
+                  <w:rFonts w:ascii="Cambria Math" w:eastAsiaTheme="minorEastAsia" w:hAnsi="Cambria Math"/>
+                  <w:highlight w:val="yellow"/>
+                </w:rPr>
+                <m:t>P</m:t>
+              </m:r>
+            </m:e>
+            <m:sub>
+              <m:r>
+                <w:rPr>
+                  <w:rFonts w:ascii="Cambria Math" w:eastAsiaTheme="minorEastAsia" w:hAnsi="Cambria Math"/>
+                  <w:highlight w:val="yellow"/>
+                </w:rPr>
+                <m:t>avg</m:t>
+              </m:r>
+            </m:sub>
+          </m:sSub>
+        </m:oMath>
+      </m:oMathPara>
+    </w:p>
+    <w:p>
+      <w:pPr>
+        <w:rPr>
+          <w:rFonts w:eastAsiaTheme="minorEastAsia"/>
+        </w:rPr>
+      </w:pPr>
+      <m:oMathPara>
+        <m:oMath>
+          <m:sSub>
+            <m:sSubPr>
+              <m:ctrlPr>
+                <w:rPr>
+                  <w:rFonts w:ascii="Cambria Math" w:eastAsiaTheme="minorEastAsia" w:hAnsi="Cambria Math"/>
+                  <w:i/>
+                  <w:highlight w:val="yellow"/>
+                </w:rPr>
+              </m:ctrlPr>
+            </m:sSubPr>
+            <m:e>
+              <m:r>
+                <w:rPr>
+                  <w:rFonts w:ascii="Cambria Math" w:eastAsiaTheme="minorEastAsia" w:hAnsi="Cambria Math"/>
+                  <w:highlight w:val="yellow"/>
+                </w:rPr>
+                <m:t>P</m:t>
+              </m:r>
+            </m:e>
+            <m:sub>
+              <m:r>
+                <w:rPr>
+                  <w:rFonts w:ascii="Cambria Math" w:eastAsiaTheme="minorEastAsia" w:hAnsi="Cambria Math"/>
+                  <w:highlight w:val="yellow"/>
+                </w:rPr>
+                <m:t>h</m:t>
+              </m:r>
+            </m:sub>
+          </m:sSub>
+          <m:r>
+            <w:rPr>
+              <w:rFonts w:ascii="Cambria Math" w:eastAsiaTheme="minorEastAsia" w:hAnsi="Cambria Math"/>
+              <w:highlight w:val="yellow"/>
+            </w:rPr>
+            <m:t>=</m:t>
+          </m:r>
+          <m:f>
+            <m:fPr>
+              <m:ctrlPr>
+                <w:rPr>
+                  <w:rFonts w:ascii="Cambria Math" w:eastAsiaTheme="minorEastAsia" w:hAnsi="Cambria Math"/>
+                  <w:i/>
+                  <w:highlight w:val="yellow"/>
+                </w:rPr>
+              </m:ctrlPr>
+            </m:fPr>
+            <m:num>
+              <m:d>
+                <m:dPr>
+                  <m:ctrlPr>
+                    <w:rPr>
+                      <w:rFonts w:ascii="Cambria Math" w:eastAsiaTheme="minorEastAsia" w:hAnsi="Cambria Math"/>
+                      <w:i/>
+                      <w:highlight w:val="yellow"/>
+                    </w:rPr>
+                  </m:ctrlPr>
+                </m:dPr>
+                <m:e>
+                  <m:r>
+                    <w:rPr>
+                      <w:rFonts w:ascii="Cambria Math" w:eastAsiaTheme="minorEastAsia" w:hAnsi="Cambria Math"/>
+                      <w:highlight w:val="yellow"/>
+                    </w:rPr>
+                    <m:t>365-m</m:t>
+                  </m:r>
+                </m:e>
+              </m:d>
+              <m:sSub>
+                <m:sSubPr>
+                  <m:ctrlPr>
+                    <w:rPr>
+                      <w:rFonts w:ascii="Cambria Math" w:eastAsiaTheme="minorEastAsia" w:hAnsi="Cambria Math"/>
+                      <w:i/>
+                    </w:rPr>
+                  </m:ctrlPr>
+                </m:sSubPr>
+                <m:e>
+                  <m:r>
+                    <w:rPr>
+                      <w:rFonts w:ascii="Cambria Math" w:eastAsiaTheme="minorEastAsia" w:hAnsi="Cambria Math"/>
+                      <w:highlight w:val="yellow"/>
+                    </w:rPr>
+                    <m:t>P</m:t>
+                  </m:r>
+                  <m:ctrlPr>
+                    <w:rPr>
+                      <w:rFonts w:ascii="Cambria Math" w:eastAsiaTheme="minorEastAsia" w:hAnsi="Cambria Math"/>
+                      <w:i/>
+                      <w:highlight w:val="yellow"/>
+                    </w:rPr>
+                  </m:ctrlPr>
+                </m:e>
+                <m:sub>
+                  <m:r>
+                    <w:rPr>
+                      <w:rFonts w:ascii="Cambria Math" w:eastAsiaTheme="minorEastAsia" w:hAnsi="Cambria Math"/>
+                      <w:highlight w:val="yellow"/>
+                    </w:rPr>
+                    <m:t>avg</m:t>
+                  </m:r>
+                </m:sub>
+              </m:sSub>
+              <m:r>
+                <w:rPr>
+                  <w:rFonts w:ascii="Cambria Math" w:eastAsiaTheme="minorEastAsia" w:hAnsi="Cambria Math"/>
+                  <w:highlight w:val="yellow"/>
+                </w:rPr>
+                <m:t>-l∙</m:t>
+              </m:r>
+              <m:sSub>
+                <m:sSubPr>
+                  <m:ctrlPr>
+                    <w:rPr>
+                      <w:rFonts w:ascii="Cambria Math" w:eastAsiaTheme="minorEastAsia" w:hAnsi="Cambria Math"/>
+                      <w:i/>
+                      <w:highlight w:val="yellow"/>
+                    </w:rPr>
+                  </m:ctrlPr>
+                </m:sSubPr>
+                <m:e>
+                  <m:r>
+                    <w:rPr>
+                      <w:rFonts w:ascii="Cambria Math" w:eastAsiaTheme="minorEastAsia" w:hAnsi="Cambria Math"/>
+                      <w:highlight w:val="yellow"/>
+                    </w:rPr>
+                    <m:t>P</m:t>
+                  </m:r>
+                </m:e>
+                <m:sub>
+                  <m:r>
+                    <w:rPr>
+                      <w:rFonts w:ascii="Cambria Math" w:eastAsiaTheme="minorEastAsia" w:hAnsi="Cambria Math"/>
+                      <w:highlight w:val="yellow"/>
+                    </w:rPr>
+                    <m:t>l</m:t>
+                  </m:r>
+                </m:sub>
+              </m:sSub>
+            </m:num>
+            <m:den>
+              <m:r>
+                <w:rPr>
+                  <w:rFonts w:ascii="Cambria Math" w:eastAsiaTheme="minorEastAsia" w:hAnsi="Cambria Math"/>
+                  <w:highlight w:val="yellow"/>
+                </w:rPr>
+                <m:t>h</m:t>
+              </m:r>
+            </m:den>
+          </m:f>
+        </m:oMath>
+      </m:oMathPara>
+    </w:p>
+    <w:p>
+      <w:pPr>
+        <w:rPr>
+          <w:rFonts w:eastAsiaTheme="minorEastAsia"/>
+        </w:rPr>
+      </w:pPr>
+      <w:r>
+        <w:rPr>
+          <w:rFonts w:eastAsiaTheme="minorEastAsia"/>
+        </w:rPr>
+        <w:t>Datos necesarios:</w:t>
+      </w:r>
+    </w:p>
+    <w:p>
+      <w:pPr>
+        <w:pStyle w:val="Prrafodelista"/>
+        <w:numPr>
+          <w:ilvl w:val="0"/>
+          <w:numId w:val="1"/>
+        </w:numPr>
+        <w:rPr>
+          <w:rFonts w:eastAsiaTheme="minorEastAsia"/>
+        </w:rPr>
+      </w:pPr>
+      <w:r>
+        <w:rPr>
+          <w:rFonts w:eastAsiaTheme="minorEastAsia"/>
+        </w:rPr>
+        <w:t xml:space="preserve">Del hotel: </w:t>
+      </w:r>
+      <m:oMath>
+        <m:r>
+          <w:rPr>
+            <w:rFonts w:ascii="Cambria Math" w:eastAsiaTheme="minorEastAsia" w:hAnsi="Cambria Math"/>
+          </w:rPr>
+          <m:t>m,l,h,</m:t>
+        </m:r>
+        <m:sSub>
+          <m:sSubPr>
+            <m:ctrlPr>
+              <w:rPr>
+                <w:rFonts w:ascii="Cambria Math" w:eastAsiaTheme="minorEastAsia" w:hAnsi="Cambria Math"/>
+                <w:i/>
+              </w:rPr>
+            </m:ctrlPr>
+          </m:sSubPr>
+          <m:e>
+            <m:r>
+              <w:rPr>
+                <w:rFonts w:ascii="Cambria Math" w:eastAsiaTheme="minorEastAsia" w:hAnsi="Cambria Math"/>
+              </w:rPr>
+              <m:t>C</m:t>
+            </m:r>
+          </m:e>
+          <m:sub>
+            <m:r>
+              <w:rPr>
+                <w:rFonts w:ascii="Cambria Math" w:eastAsiaTheme="minorEastAsia" w:hAnsi="Cambria Math"/>
+              </w:rPr>
+              <m:t>base,room,day</m:t>
+            </m:r>
+          </m:sub>
+        </m:sSub>
+      </m:oMath>
+    </w:p>
+    <w:p>
+      <w:pPr>
+        <w:pStyle w:val="Prrafodelista"/>
+        <w:numPr>
+          <w:ilvl w:val="0"/>
+          <w:numId w:val="1"/>
+        </w:numPr>
+        <w:rPr>
+          <w:rFonts w:eastAsiaTheme="minorEastAsia"/>
+        </w:rPr>
+      </w:pPr>
+      <w:r>
+        <w:rPr>
+          <w:rFonts w:eastAsiaTheme="minorEastAsia"/>
+        </w:rPr>
+        <w:t>Del Usuario (parámetros)</w:t>
+      </w:r>
+      <w:r>
+        <w:rPr>
+          <w:rFonts w:eastAsiaTheme="minorEastAsia"/>
+        </w:rPr>
+        <w:t xml:space="preserve">: </w:t>
+      </w:r>
+      <m:oMath>
+        <m:r>
+          <w:rPr>
+            <w:rFonts w:ascii="Cambria Math" w:eastAsiaTheme="minorEastAsia" w:hAnsi="Cambria Math"/>
+          </w:rPr>
+          <m:t>u%,i%</m:t>
+        </m:r>
+      </m:oMath>
+    </w:p>
+    <w:p>
+      <w:pPr>
+        <w:rPr>
+          <w:rFonts w:eastAsiaTheme="minorEastAsia"/>
+        </w:rPr>
+      </w:pPr>
+    </w:p>
+    <w:p>
+      <w:pPr>
+        <w:rPr>
+          <w:rFonts w:eastAsiaTheme="minorEastAsia"/>
+        </w:rPr>
+      </w:pPr>
+      <w:r>
+        <w:rPr>
+          <w:rFonts w:eastAsiaTheme="minorEastAsia"/>
+        </w:rPr>
+        <w:t xml:space="preserve">Cálculo #1: U=15%, I=1% </w:t>
+      </w:r>
+      <w:r>
+        <w:rPr>
+          <w:rFonts w:eastAsiaTheme="minorEastAsia"/>
+        </w:rPr>
+        <w:sym w:font="Wingdings" w:char="F0E0"/>
+      </w:r>
+      <w:r>
+        <w:rPr>
+          <w:rFonts w:eastAsiaTheme="minorEastAsia"/>
+        </w:rPr>
+        <w:t xml:space="preserve"> </w:t>
+      </w:r>
+      <w:proofErr w:type="spellStart"/>
+      <w:proofErr w:type="gramStart"/>
+      <w:r>
+        <w:rPr>
+          <w:rFonts w:eastAsiaTheme="minorEastAsia"/>
+        </w:rPr>
+        <w:t>Ph,Pm</w:t>
+      </w:r>
+      <w:proofErr w:type="spellEnd"/>
+      <w:proofErr w:type="gramEnd"/>
+      <w:r>
+        <w:rPr>
+          <w:rFonts w:eastAsiaTheme="minorEastAsia"/>
+        </w:rPr>
+        <w:t xml:space="preserve">, </w:t>
+      </w:r>
+      <w:proofErr w:type="spellStart"/>
+      <w:r>
+        <w:rPr>
+          <w:rFonts w:eastAsiaTheme="minorEastAsia"/>
+        </w:rPr>
+        <w:t>Pl</w:t>
+      </w:r>
+      <w:proofErr w:type="spellEnd"/>
+    </w:p>
+    <w:p>
+      <w:pPr>
+        <w:rPr>
+          <w:rFonts w:eastAsiaTheme="minorEastAsia"/>
+        </w:rPr>
+      </w:pPr>
+      <w:r>
+        <w:rPr>
+          <w:rFonts w:eastAsiaTheme="minorEastAsia"/>
+        </w:rPr>
+        <w:t xml:space="preserve">Cálculo #2: U=30%, I=1.5% </w:t>
+      </w:r>
+      <w:r>
+        <w:rPr>
+          <w:rFonts w:eastAsiaTheme="minorEastAsia"/>
+        </w:rPr>
+        <w:sym w:font="Wingdings" w:char="F0E0"/>
+      </w:r>
+      <w:r>
+        <w:rPr>
+          <w:rFonts w:eastAsiaTheme="minorEastAsia"/>
+        </w:rPr>
+        <w:t xml:space="preserve"> </w:t>
+      </w:r>
+      <w:proofErr w:type="spellStart"/>
+      <w:proofErr w:type="gramStart"/>
+      <w:r>
+        <w:rPr>
+          <w:rFonts w:eastAsiaTheme="minorEastAsia"/>
+        </w:rPr>
+        <w:t>Ph,Pm</w:t>
+      </w:r>
+      <w:proofErr w:type="spellEnd"/>
+      <w:proofErr w:type="gramEnd"/>
+      <w:r>
+        <w:rPr>
+          <w:rFonts w:eastAsiaTheme="minorEastAsia"/>
+        </w:rPr>
+        <w:t xml:space="preserve">, </w:t>
+      </w:r>
+      <w:proofErr w:type="spellStart"/>
+      <w:r>
+        <w:rPr>
+          <w:rFonts w:eastAsiaTheme="minorEastAsia"/>
+        </w:rPr>
+        <w:t>Pl</w:t>
+      </w:r>
+      <w:proofErr w:type="spellEnd"/>
+    </w:p>
+    <w:p>
+      <w:pPr>
+        <w:rPr>
+          <w:rFonts w:eastAsiaTheme="minorEastAsia"/>
+        </w:rPr>
       </w:pPr>
     </w:p>
     <w:p/>

</xml_diff>